<commit_message>
Adding section on enabling plugin to release notes, @axelstudios can you remake the markdown release notes?
</commit_message>
<xml_diff>
--- a/doc/ReleaseNotes/OpenStudio_Release_Notes_1_10_0_20151218.docx
+++ b/doc/ReleaseNotes/OpenStudio_Release_Notes_1_10_0_20151218.docx
@@ -1,6 +1,6 @@
 
 <file path=word/document.xml><?xml version="1.0" encoding="utf-8"?>
-<w:document xmlns:wpc="http://schemas.microsoft.com/office/word/2010/wordprocessingCanvas" xmlns:mo="http://schemas.microsoft.com/office/mac/office/2008/main" xmlns:mc="http://schemas.openxmlformats.org/markup-compatibility/2006" xmlns:mv="urn:schemas-microsoft-com:mac:vml" xmlns:o="urn:schemas-microsoft-com:office:office" xmlns:r="http://schemas.openxmlformats.org/officeDocument/2006/relationships" xmlns:m="http://schemas.openxmlformats.org/officeDocument/2006/math" xmlns:v="urn:schemas-microsoft-com:vml" xmlns:wp14="http://schemas.microsoft.com/office/word/2010/wordprocessingDrawing" xmlns:wp="http://schemas.openxmlformats.org/drawingml/2006/wordprocessingDrawing" xmlns:w10="urn:schemas-microsoft-com:office:word" xmlns:w="http://schemas.openxmlformats.org/wordprocessingml/2006/main" xmlns:w14="http://schemas.microsoft.com/office/word/2010/wordml" xmlns:wpg="http://schemas.microsoft.com/office/word/2010/wordprocessingGroup" xmlns:wpi="http://schemas.microsoft.com/office/word/2010/wordprocessingInk" xmlns:wne="http://schemas.microsoft.com/office/word/2006/wordml" xmlns:wps="http://schemas.microsoft.com/office/word/2010/wordprocessingShape" mc:Ignorable="w14 wp14">
+<w:document xmlns:wpc="http://schemas.microsoft.com/office/word/2010/wordprocessingCanvas" xmlns:mc="http://schemas.openxmlformats.org/markup-compatibility/2006" xmlns:o="urn:schemas-microsoft-com:office:office" xmlns:r="http://schemas.openxmlformats.org/officeDocument/2006/relationships" xmlns:m="http://schemas.openxmlformats.org/officeDocument/2006/math" xmlns:v="urn:schemas-microsoft-com:vml" xmlns:wp14="http://schemas.microsoft.com/office/word/2010/wordprocessingDrawing" xmlns:wp="http://schemas.openxmlformats.org/drawingml/2006/wordprocessingDrawing" xmlns:w10="urn:schemas-microsoft-com:office:word" xmlns:w="http://schemas.openxmlformats.org/wordprocessingml/2006/main" xmlns:w14="http://schemas.microsoft.com/office/word/2010/wordml" xmlns:wpg="http://schemas.microsoft.com/office/word/2010/wordprocessingGroup" xmlns:wpi="http://schemas.microsoft.com/office/word/2010/wordprocessingInk" xmlns:wne="http://schemas.microsoft.com/office/word/2006/wordml" xmlns:wps="http://schemas.microsoft.com/office/word/2010/wordprocessingShape" mc:Ignorable="w14 wp14">
   <w:body>
     <w:p>
       <w:pPr>
@@ -535,6 +535,37 @@
       <w:pPr>
         <w:pStyle w:val="ListParagraph"/>
         <w:numPr>
+          <w:ilvl w:val="1"/>
+          <w:numId w:val="3"/>
+        </w:numPr>
+      </w:pPr>
+      <w:r>
+        <w:t>If the OpenStudio Plug-in does not automatically load in SketchUp, open</w:t>
+      </w:r>
+      <w:r>
+        <w:t xml:space="preserve"> the Window-&gt;Preferences</w:t>
+      </w:r>
+      <w:r>
+        <w:t>-&gt;Extensions window in SketchUp and</w:t>
+      </w:r>
+      <w:r>
+        <w:t xml:space="preserve"> enable the OpenStudio plug-in if it </w:t>
+      </w:r>
+      <w:proofErr w:type="gramStart"/>
+      <w:r>
+        <w:t>is listed</w:t>
+      </w:r>
+      <w:proofErr w:type="gramEnd"/>
+      <w:r>
+        <w:t>.</w:t>
+      </w:r>
+      <w:bookmarkStart w:id="0" w:name="_GoBack"/>
+      <w:bookmarkEnd w:id="0"/>
+    </w:p>
+    <w:p>
+      <w:pPr>
+        <w:pStyle w:val="ListParagraph"/>
+        <w:numPr>
           <w:ilvl w:val="0"/>
           <w:numId w:val="3"/>
         </w:numPr>
@@ -568,6 +599,7 @@
         <w:jc w:val="both"/>
       </w:pPr>
       <w:r>
+        <w:lastRenderedPageBreak/>
         <w:t xml:space="preserve">Setup a Building Component Library (BCL) account to access online building components and measures. </w:t>
       </w:r>
       <w:hyperlink r:id="rId16" w:history="1">
@@ -633,23 +665,7 @@
           <w:rFonts w:cs="Arial"/>
           <w:color w:val="000000"/>
         </w:rPr>
-        <w:t xml:space="preserve">Updated plug-in to work with SketchUp 2016.  </w:t>
-      </w:r>
-      <w:proofErr w:type="spellStart"/>
-      <w:r>
-        <w:rPr>
-          <w:rFonts w:cs="Arial"/>
-          <w:color w:val="000000"/>
-        </w:rPr>
-        <w:t>SketchUp</w:t>
-      </w:r>
-      <w:proofErr w:type="spellEnd"/>
-      <w:r>
-        <w:rPr>
-          <w:rFonts w:cs="Arial"/>
-          <w:color w:val="000000"/>
-        </w:rPr>
-        <w:t xml:space="preserve"> </w:t>
+        <w:t xml:space="preserve">Updated plug-in to work with SketchUp 2016.  SketchUp </w:t>
       </w:r>
       <w:proofErr w:type="spellStart"/>
       <w:r>
@@ -857,19 +873,8 @@
           <w:rFonts w:cs="Arial"/>
           <w:color w:val="000000"/>
         </w:rPr>
-        <w:t xml:space="preserve">ptionally generate "debug" images showing each window group </w:t>
-      </w:r>
-      <w:proofErr w:type="spellStart"/>
-      <w:r>
-        <w:rPr>
-          <w:rFonts w:cs="Arial"/>
-          <w:color w:val="000000"/>
-        </w:rPr>
-        <w:t>octree</w:t>
-      </w:r>
-      <w:bookmarkStart w:id="0" w:name="_GoBack"/>
-      <w:bookmarkEnd w:id="0"/>
-      <w:proofErr w:type="spellEnd"/>
+        <w:t>ptionally generate "debug" images showing each window group octree</w:t>
+      </w:r>
     </w:p>
     <w:p>
       <w:pPr>
@@ -1375,7 +1380,7 @@
 </file>
 
 <file path=word/endnotes.xml><?xml version="1.0" encoding="utf-8"?>
-<w:endnotes xmlns:wpc="http://schemas.microsoft.com/office/word/2010/wordprocessingCanvas" xmlns:mo="http://schemas.microsoft.com/office/mac/office/2008/main" xmlns:mc="http://schemas.openxmlformats.org/markup-compatibility/2006" xmlns:mv="urn:schemas-microsoft-com:mac:vml" xmlns:o="urn:schemas-microsoft-com:office:office" xmlns:r="http://schemas.openxmlformats.org/officeDocument/2006/relationships" xmlns:m="http://schemas.openxmlformats.org/officeDocument/2006/math" xmlns:v="urn:schemas-microsoft-com:vml" xmlns:wp14="http://schemas.microsoft.com/office/word/2010/wordprocessingDrawing" xmlns:wp="http://schemas.openxmlformats.org/drawingml/2006/wordprocessingDrawing" xmlns:w10="urn:schemas-microsoft-com:office:word" xmlns:w="http://schemas.openxmlformats.org/wordprocessingml/2006/main" xmlns:w14="http://schemas.microsoft.com/office/word/2010/wordml" xmlns:wpg="http://schemas.microsoft.com/office/word/2010/wordprocessingGroup" xmlns:wpi="http://schemas.microsoft.com/office/word/2010/wordprocessingInk" xmlns:wne="http://schemas.microsoft.com/office/word/2006/wordml" xmlns:wps="http://schemas.microsoft.com/office/word/2010/wordprocessingShape" mc:Ignorable="w14 wp14">
+<w:endnotes xmlns:wpc="http://schemas.microsoft.com/office/word/2010/wordprocessingCanvas" xmlns:mc="http://schemas.openxmlformats.org/markup-compatibility/2006" xmlns:o="urn:schemas-microsoft-com:office:office" xmlns:r="http://schemas.openxmlformats.org/officeDocument/2006/relationships" xmlns:m="http://schemas.openxmlformats.org/officeDocument/2006/math" xmlns:v="urn:schemas-microsoft-com:vml" xmlns:wp14="http://schemas.microsoft.com/office/word/2010/wordprocessingDrawing" xmlns:wp="http://schemas.openxmlformats.org/drawingml/2006/wordprocessingDrawing" xmlns:w10="urn:schemas-microsoft-com:office:word" xmlns:w="http://schemas.openxmlformats.org/wordprocessingml/2006/main" xmlns:w14="http://schemas.microsoft.com/office/word/2010/wordml" xmlns:wpg="http://schemas.microsoft.com/office/word/2010/wordprocessingGroup" xmlns:wpi="http://schemas.microsoft.com/office/word/2010/wordprocessingInk" xmlns:wne="http://schemas.microsoft.com/office/word/2006/wordml" xmlns:wps="http://schemas.microsoft.com/office/word/2010/wordprocessingShape" mc:Ignorable="w14 wp14">
   <w:endnote w:type="separator" w:id="-1">
     <w:p>
       <w:pPr>
@@ -1400,7 +1405,7 @@
 </file>
 
 <file path=word/footer1.xml><?xml version="1.0" encoding="utf-8"?>
-<w:ftr xmlns:wpc="http://schemas.microsoft.com/office/word/2010/wordprocessingCanvas" xmlns:mo="http://schemas.microsoft.com/office/mac/office/2008/main" xmlns:mc="http://schemas.openxmlformats.org/markup-compatibility/2006" xmlns:mv="urn:schemas-microsoft-com:mac:vml" xmlns:o="urn:schemas-microsoft-com:office:office" xmlns:r="http://schemas.openxmlformats.org/officeDocument/2006/relationships" xmlns:m="http://schemas.openxmlformats.org/officeDocument/2006/math" xmlns:v="urn:schemas-microsoft-com:vml" xmlns:wp14="http://schemas.microsoft.com/office/word/2010/wordprocessingDrawing" xmlns:wp="http://schemas.openxmlformats.org/drawingml/2006/wordprocessingDrawing" xmlns:w10="urn:schemas-microsoft-com:office:word" xmlns:w="http://schemas.openxmlformats.org/wordprocessingml/2006/main" xmlns:w14="http://schemas.microsoft.com/office/word/2010/wordml" xmlns:wpg="http://schemas.microsoft.com/office/word/2010/wordprocessingGroup" xmlns:wpi="http://schemas.microsoft.com/office/word/2010/wordprocessingInk" xmlns:wne="http://schemas.microsoft.com/office/word/2006/wordml" xmlns:wps="http://schemas.microsoft.com/office/word/2010/wordprocessingShape" mc:Ignorable="w14 wp14">
+<w:ftr xmlns:wpc="http://schemas.microsoft.com/office/word/2010/wordprocessingCanvas" xmlns:mc="http://schemas.openxmlformats.org/markup-compatibility/2006" xmlns:o="urn:schemas-microsoft-com:office:office" xmlns:r="http://schemas.openxmlformats.org/officeDocument/2006/relationships" xmlns:m="http://schemas.openxmlformats.org/officeDocument/2006/math" xmlns:v="urn:schemas-microsoft-com:vml" xmlns:wp14="http://schemas.microsoft.com/office/word/2010/wordprocessingDrawing" xmlns:wp="http://schemas.openxmlformats.org/drawingml/2006/wordprocessingDrawing" xmlns:w10="urn:schemas-microsoft-com:office:word" xmlns:w="http://schemas.openxmlformats.org/wordprocessingml/2006/main" xmlns:w14="http://schemas.microsoft.com/office/word/2010/wordml" xmlns:wpg="http://schemas.microsoft.com/office/word/2010/wordprocessingGroup" xmlns:wpi="http://schemas.microsoft.com/office/word/2010/wordprocessingInk" xmlns:wne="http://schemas.microsoft.com/office/word/2006/wordml" xmlns:wps="http://schemas.microsoft.com/office/word/2010/wordprocessingShape" mc:Ignorable="w14 wp14">
   <w:p>
     <w:pPr>
       <w:pStyle w:val="Footer"/>
@@ -1410,7 +1415,7 @@
 </file>
 
 <file path=word/footer2.xml><?xml version="1.0" encoding="utf-8"?>
-<w:ftr xmlns:wpc="http://schemas.microsoft.com/office/word/2010/wordprocessingCanvas" xmlns:mo="http://schemas.microsoft.com/office/mac/office/2008/main" xmlns:mc="http://schemas.openxmlformats.org/markup-compatibility/2006" xmlns:mv="urn:schemas-microsoft-com:mac:vml" xmlns:o="urn:schemas-microsoft-com:office:office" xmlns:r="http://schemas.openxmlformats.org/officeDocument/2006/relationships" xmlns:m="http://schemas.openxmlformats.org/officeDocument/2006/math" xmlns:v="urn:schemas-microsoft-com:vml" xmlns:wp14="http://schemas.microsoft.com/office/word/2010/wordprocessingDrawing" xmlns:wp="http://schemas.openxmlformats.org/drawingml/2006/wordprocessingDrawing" xmlns:w10="urn:schemas-microsoft-com:office:word" xmlns:w="http://schemas.openxmlformats.org/wordprocessingml/2006/main" xmlns:w14="http://schemas.microsoft.com/office/word/2010/wordml" xmlns:wpg="http://schemas.microsoft.com/office/word/2010/wordprocessingGroup" xmlns:wpi="http://schemas.microsoft.com/office/word/2010/wordprocessingInk" xmlns:wne="http://schemas.microsoft.com/office/word/2006/wordml" xmlns:wps="http://schemas.microsoft.com/office/word/2010/wordprocessingShape" mc:Ignorable="w14 wp14">
+<w:ftr xmlns:wpc="http://schemas.microsoft.com/office/word/2010/wordprocessingCanvas" xmlns:mc="http://schemas.openxmlformats.org/markup-compatibility/2006" xmlns:o="urn:schemas-microsoft-com:office:office" xmlns:r="http://schemas.openxmlformats.org/officeDocument/2006/relationships" xmlns:m="http://schemas.openxmlformats.org/officeDocument/2006/math" xmlns:v="urn:schemas-microsoft-com:vml" xmlns:wp14="http://schemas.microsoft.com/office/word/2010/wordprocessingDrawing" xmlns:wp="http://schemas.openxmlformats.org/drawingml/2006/wordprocessingDrawing" xmlns:w10="urn:schemas-microsoft-com:office:word" xmlns:w="http://schemas.openxmlformats.org/wordprocessingml/2006/main" xmlns:w14="http://schemas.microsoft.com/office/word/2010/wordml" xmlns:wpg="http://schemas.microsoft.com/office/word/2010/wordprocessingGroup" xmlns:wpi="http://schemas.microsoft.com/office/word/2010/wordprocessingInk" xmlns:wne="http://schemas.microsoft.com/office/word/2006/wordml" xmlns:wps="http://schemas.microsoft.com/office/word/2010/wordprocessingShape" mc:Ignorable="w14 wp14">
   <w:p>
     <w:pPr>
       <w:pStyle w:val="Footer"/>
@@ -1420,7 +1425,7 @@
 </file>
 
 <file path=word/footer3.xml><?xml version="1.0" encoding="utf-8"?>
-<w:ftr xmlns:wpc="http://schemas.microsoft.com/office/word/2010/wordprocessingCanvas" xmlns:mo="http://schemas.microsoft.com/office/mac/office/2008/main" xmlns:mc="http://schemas.openxmlformats.org/markup-compatibility/2006" xmlns:mv="urn:schemas-microsoft-com:mac:vml" xmlns:o="urn:schemas-microsoft-com:office:office" xmlns:r="http://schemas.openxmlformats.org/officeDocument/2006/relationships" xmlns:m="http://schemas.openxmlformats.org/officeDocument/2006/math" xmlns:v="urn:schemas-microsoft-com:vml" xmlns:wp14="http://schemas.microsoft.com/office/word/2010/wordprocessingDrawing" xmlns:wp="http://schemas.openxmlformats.org/drawingml/2006/wordprocessingDrawing" xmlns:w10="urn:schemas-microsoft-com:office:word" xmlns:w="http://schemas.openxmlformats.org/wordprocessingml/2006/main" xmlns:w14="http://schemas.microsoft.com/office/word/2010/wordml" xmlns:wpg="http://schemas.microsoft.com/office/word/2010/wordprocessingGroup" xmlns:wpi="http://schemas.microsoft.com/office/word/2010/wordprocessingInk" xmlns:wne="http://schemas.microsoft.com/office/word/2006/wordml" xmlns:wps="http://schemas.microsoft.com/office/word/2010/wordprocessingShape" mc:Ignorable="w14 wp14">
+<w:ftr xmlns:wpc="http://schemas.microsoft.com/office/word/2010/wordprocessingCanvas" xmlns:mc="http://schemas.openxmlformats.org/markup-compatibility/2006" xmlns:o="urn:schemas-microsoft-com:office:office" xmlns:r="http://schemas.openxmlformats.org/officeDocument/2006/relationships" xmlns:m="http://schemas.openxmlformats.org/officeDocument/2006/math" xmlns:v="urn:schemas-microsoft-com:vml" xmlns:wp14="http://schemas.microsoft.com/office/word/2010/wordprocessingDrawing" xmlns:wp="http://schemas.openxmlformats.org/drawingml/2006/wordprocessingDrawing" xmlns:w10="urn:schemas-microsoft-com:office:word" xmlns:w="http://schemas.openxmlformats.org/wordprocessingml/2006/main" xmlns:w14="http://schemas.microsoft.com/office/word/2010/wordml" xmlns:wpg="http://schemas.microsoft.com/office/word/2010/wordprocessingGroup" xmlns:wpi="http://schemas.microsoft.com/office/word/2010/wordprocessingInk" xmlns:wne="http://schemas.microsoft.com/office/word/2006/wordml" xmlns:wps="http://schemas.microsoft.com/office/word/2010/wordprocessingShape" mc:Ignorable="w14 wp14">
   <w:p>
     <w:pPr>
       <w:pStyle w:val="Footer"/>
@@ -1430,7 +1435,7 @@
 </file>
 
 <file path=word/footnotes.xml><?xml version="1.0" encoding="utf-8"?>
-<w:footnotes xmlns:wpc="http://schemas.microsoft.com/office/word/2010/wordprocessingCanvas" xmlns:mo="http://schemas.microsoft.com/office/mac/office/2008/main" xmlns:mc="http://schemas.openxmlformats.org/markup-compatibility/2006" xmlns:mv="urn:schemas-microsoft-com:mac:vml" xmlns:o="urn:schemas-microsoft-com:office:office" xmlns:r="http://schemas.openxmlformats.org/officeDocument/2006/relationships" xmlns:m="http://schemas.openxmlformats.org/officeDocument/2006/math" xmlns:v="urn:schemas-microsoft-com:vml" xmlns:wp14="http://schemas.microsoft.com/office/word/2010/wordprocessingDrawing" xmlns:wp="http://schemas.openxmlformats.org/drawingml/2006/wordprocessingDrawing" xmlns:w10="urn:schemas-microsoft-com:office:word" xmlns:w="http://schemas.openxmlformats.org/wordprocessingml/2006/main" xmlns:w14="http://schemas.microsoft.com/office/word/2010/wordml" xmlns:wpg="http://schemas.microsoft.com/office/word/2010/wordprocessingGroup" xmlns:wpi="http://schemas.microsoft.com/office/word/2010/wordprocessingInk" xmlns:wne="http://schemas.microsoft.com/office/word/2006/wordml" xmlns:wps="http://schemas.microsoft.com/office/word/2010/wordprocessingShape" mc:Ignorable="w14 wp14">
+<w:footnotes xmlns:wpc="http://schemas.microsoft.com/office/word/2010/wordprocessingCanvas" xmlns:mc="http://schemas.openxmlformats.org/markup-compatibility/2006" xmlns:o="urn:schemas-microsoft-com:office:office" xmlns:r="http://schemas.openxmlformats.org/officeDocument/2006/relationships" xmlns:m="http://schemas.openxmlformats.org/officeDocument/2006/math" xmlns:v="urn:schemas-microsoft-com:vml" xmlns:wp14="http://schemas.microsoft.com/office/word/2010/wordprocessingDrawing" xmlns:wp="http://schemas.openxmlformats.org/drawingml/2006/wordprocessingDrawing" xmlns:w10="urn:schemas-microsoft-com:office:word" xmlns:w="http://schemas.openxmlformats.org/wordprocessingml/2006/main" xmlns:w14="http://schemas.microsoft.com/office/word/2010/wordml" xmlns:wpg="http://schemas.microsoft.com/office/word/2010/wordprocessingGroup" xmlns:wpi="http://schemas.microsoft.com/office/word/2010/wordprocessingInk" xmlns:wne="http://schemas.microsoft.com/office/word/2006/wordml" xmlns:wps="http://schemas.microsoft.com/office/word/2010/wordprocessingShape" mc:Ignorable="w14 wp14">
   <w:footnote w:type="separator" w:id="-1">
     <w:p>
       <w:pPr>
@@ -1455,7 +1460,7 @@
 </file>
 
 <file path=word/header1.xml><?xml version="1.0" encoding="utf-8"?>
-<w:hdr xmlns:wpc="http://schemas.microsoft.com/office/word/2010/wordprocessingCanvas" xmlns:mo="http://schemas.microsoft.com/office/mac/office/2008/main" xmlns:mc="http://schemas.openxmlformats.org/markup-compatibility/2006" xmlns:mv="urn:schemas-microsoft-com:mac:vml" xmlns:o="urn:schemas-microsoft-com:office:office" xmlns:r="http://schemas.openxmlformats.org/officeDocument/2006/relationships" xmlns:m="http://schemas.openxmlformats.org/officeDocument/2006/math" xmlns:v="urn:schemas-microsoft-com:vml" xmlns:wp14="http://schemas.microsoft.com/office/word/2010/wordprocessingDrawing" xmlns:wp="http://schemas.openxmlformats.org/drawingml/2006/wordprocessingDrawing" xmlns:w10="urn:schemas-microsoft-com:office:word" xmlns:w="http://schemas.openxmlformats.org/wordprocessingml/2006/main" xmlns:w14="http://schemas.microsoft.com/office/word/2010/wordml" xmlns:wpg="http://schemas.microsoft.com/office/word/2010/wordprocessingGroup" xmlns:wpi="http://schemas.microsoft.com/office/word/2010/wordprocessingInk" xmlns:wne="http://schemas.microsoft.com/office/word/2006/wordml" xmlns:wps="http://schemas.microsoft.com/office/word/2010/wordprocessingShape" mc:Ignorable="w14 wp14">
+<w:hdr xmlns:wpc="http://schemas.microsoft.com/office/word/2010/wordprocessingCanvas" xmlns:mc="http://schemas.openxmlformats.org/markup-compatibility/2006" xmlns:o="urn:schemas-microsoft-com:office:office" xmlns:r="http://schemas.openxmlformats.org/officeDocument/2006/relationships" xmlns:m="http://schemas.openxmlformats.org/officeDocument/2006/math" xmlns:v="urn:schemas-microsoft-com:vml" xmlns:wp14="http://schemas.microsoft.com/office/word/2010/wordprocessingDrawing" xmlns:wp="http://schemas.openxmlformats.org/drawingml/2006/wordprocessingDrawing" xmlns:w10="urn:schemas-microsoft-com:office:word" xmlns:w="http://schemas.openxmlformats.org/wordprocessingml/2006/main" xmlns:w14="http://schemas.microsoft.com/office/word/2010/wordml" xmlns:wpg="http://schemas.microsoft.com/office/word/2010/wordprocessingGroup" xmlns:wpi="http://schemas.microsoft.com/office/word/2010/wordprocessingInk" xmlns:wne="http://schemas.microsoft.com/office/word/2006/wordml" xmlns:wps="http://schemas.microsoft.com/office/word/2010/wordprocessingShape" mc:Ignorable="w14 wp14">
   <w:p>
     <w:pPr>
       <w:pStyle w:val="Header"/>
@@ -1465,7 +1470,7 @@
 </file>
 
 <file path=word/header2.xml><?xml version="1.0" encoding="utf-8"?>
-<w:hdr xmlns:wpc="http://schemas.microsoft.com/office/word/2010/wordprocessingCanvas" xmlns:mo="http://schemas.microsoft.com/office/mac/office/2008/main" xmlns:mc="http://schemas.openxmlformats.org/markup-compatibility/2006" xmlns:mv="urn:schemas-microsoft-com:mac:vml" xmlns:o="urn:schemas-microsoft-com:office:office" xmlns:r="http://schemas.openxmlformats.org/officeDocument/2006/relationships" xmlns:m="http://schemas.openxmlformats.org/officeDocument/2006/math" xmlns:v="urn:schemas-microsoft-com:vml" xmlns:wp14="http://schemas.microsoft.com/office/word/2010/wordprocessingDrawing" xmlns:wp="http://schemas.openxmlformats.org/drawingml/2006/wordprocessingDrawing" xmlns:w10="urn:schemas-microsoft-com:office:word" xmlns:w="http://schemas.openxmlformats.org/wordprocessingml/2006/main" xmlns:w14="http://schemas.microsoft.com/office/word/2010/wordml" xmlns:wpg="http://schemas.microsoft.com/office/word/2010/wordprocessingGroup" xmlns:wpi="http://schemas.microsoft.com/office/word/2010/wordprocessingInk" xmlns:wne="http://schemas.microsoft.com/office/word/2006/wordml" xmlns:wps="http://schemas.microsoft.com/office/word/2010/wordprocessingShape" mc:Ignorable="w14 wp14">
+<w:hdr xmlns:wpc="http://schemas.microsoft.com/office/word/2010/wordprocessingCanvas" xmlns:mc="http://schemas.openxmlformats.org/markup-compatibility/2006" xmlns:o="urn:schemas-microsoft-com:office:office" xmlns:r="http://schemas.openxmlformats.org/officeDocument/2006/relationships" xmlns:m="http://schemas.openxmlformats.org/officeDocument/2006/math" xmlns:v="urn:schemas-microsoft-com:vml" xmlns:wp14="http://schemas.microsoft.com/office/word/2010/wordprocessingDrawing" xmlns:wp="http://schemas.openxmlformats.org/drawingml/2006/wordprocessingDrawing" xmlns:w10="urn:schemas-microsoft-com:office:word" xmlns:w="http://schemas.openxmlformats.org/wordprocessingml/2006/main" xmlns:w14="http://schemas.microsoft.com/office/word/2010/wordml" xmlns:wpg="http://schemas.microsoft.com/office/word/2010/wordprocessingGroup" xmlns:wpi="http://schemas.microsoft.com/office/word/2010/wordprocessingInk" xmlns:wne="http://schemas.microsoft.com/office/word/2006/wordml" xmlns:wps="http://schemas.microsoft.com/office/word/2010/wordprocessingShape" mc:Ignorable="w14 wp14">
   <w:p>
     <w:pPr>
       <w:pStyle w:val="Header"/>
@@ -1475,7 +1480,7 @@
 </file>
 
 <file path=word/header3.xml><?xml version="1.0" encoding="utf-8"?>
-<w:hdr xmlns:wpc="http://schemas.microsoft.com/office/word/2010/wordprocessingCanvas" xmlns:mo="http://schemas.microsoft.com/office/mac/office/2008/main" xmlns:mc="http://schemas.openxmlformats.org/markup-compatibility/2006" xmlns:mv="urn:schemas-microsoft-com:mac:vml" xmlns:o="urn:schemas-microsoft-com:office:office" xmlns:r="http://schemas.openxmlformats.org/officeDocument/2006/relationships" xmlns:m="http://schemas.openxmlformats.org/officeDocument/2006/math" xmlns:v="urn:schemas-microsoft-com:vml" xmlns:wp14="http://schemas.microsoft.com/office/word/2010/wordprocessingDrawing" xmlns:wp="http://schemas.openxmlformats.org/drawingml/2006/wordprocessingDrawing" xmlns:w10="urn:schemas-microsoft-com:office:word" xmlns:w="http://schemas.openxmlformats.org/wordprocessingml/2006/main" xmlns:w14="http://schemas.microsoft.com/office/word/2010/wordml" xmlns:wpg="http://schemas.microsoft.com/office/word/2010/wordprocessingGroup" xmlns:wpi="http://schemas.microsoft.com/office/word/2010/wordprocessingInk" xmlns:wne="http://schemas.microsoft.com/office/word/2006/wordml" xmlns:wps="http://schemas.microsoft.com/office/word/2010/wordprocessingShape" mc:Ignorable="w14 wp14">
+<w:hdr xmlns:wpc="http://schemas.microsoft.com/office/word/2010/wordprocessingCanvas" xmlns:mc="http://schemas.openxmlformats.org/markup-compatibility/2006" xmlns:o="urn:schemas-microsoft-com:office:office" xmlns:r="http://schemas.openxmlformats.org/officeDocument/2006/relationships" xmlns:m="http://schemas.openxmlformats.org/officeDocument/2006/math" xmlns:v="urn:schemas-microsoft-com:vml" xmlns:wp14="http://schemas.microsoft.com/office/word/2010/wordprocessingDrawing" xmlns:wp="http://schemas.openxmlformats.org/drawingml/2006/wordprocessingDrawing" xmlns:w10="urn:schemas-microsoft-com:office:word" xmlns:w="http://schemas.openxmlformats.org/wordprocessingml/2006/main" xmlns:w14="http://schemas.microsoft.com/office/word/2010/wordml" xmlns:wpg="http://schemas.microsoft.com/office/word/2010/wordprocessingGroup" xmlns:wpi="http://schemas.microsoft.com/office/word/2010/wordprocessingInk" xmlns:wne="http://schemas.microsoft.com/office/word/2006/wordml" xmlns:wps="http://schemas.microsoft.com/office/word/2010/wordprocessingShape" mc:Ignorable="w14 wp14">
   <w:p>
     <w:pPr>
       <w:pStyle w:val="Header"/>
@@ -1485,7 +1490,7 @@
 </file>
 
 <file path=word/numbering.xml><?xml version="1.0" encoding="utf-8"?>
-<w:numbering xmlns:wpc="http://schemas.microsoft.com/office/word/2010/wordprocessingCanvas" xmlns:mo="http://schemas.microsoft.com/office/mac/office/2008/main" xmlns:mc="http://schemas.openxmlformats.org/markup-compatibility/2006" xmlns:mv="urn:schemas-microsoft-com:mac:vml" xmlns:o="urn:schemas-microsoft-com:office:office" xmlns:r="http://schemas.openxmlformats.org/officeDocument/2006/relationships" xmlns:m="http://schemas.openxmlformats.org/officeDocument/2006/math" xmlns:v="urn:schemas-microsoft-com:vml" xmlns:wp14="http://schemas.microsoft.com/office/word/2010/wordprocessingDrawing" xmlns:wp="http://schemas.openxmlformats.org/drawingml/2006/wordprocessingDrawing" xmlns:w10="urn:schemas-microsoft-com:office:word" xmlns:w="http://schemas.openxmlformats.org/wordprocessingml/2006/main" xmlns:w14="http://schemas.microsoft.com/office/word/2010/wordml" xmlns:wpg="http://schemas.microsoft.com/office/word/2010/wordprocessingGroup" xmlns:wpi="http://schemas.microsoft.com/office/word/2010/wordprocessingInk" xmlns:wne="http://schemas.microsoft.com/office/word/2006/wordml" xmlns:wps="http://schemas.microsoft.com/office/word/2010/wordprocessingShape" mc:Ignorable="w14 wp14">
+<w:numbering xmlns:wpc="http://schemas.microsoft.com/office/word/2010/wordprocessingCanvas" xmlns:mc="http://schemas.openxmlformats.org/markup-compatibility/2006" xmlns:o="urn:schemas-microsoft-com:office:office" xmlns:r="http://schemas.openxmlformats.org/officeDocument/2006/relationships" xmlns:m="http://schemas.openxmlformats.org/officeDocument/2006/math" xmlns:v="urn:schemas-microsoft-com:vml" xmlns:wp14="http://schemas.microsoft.com/office/word/2010/wordprocessingDrawing" xmlns:wp="http://schemas.openxmlformats.org/drawingml/2006/wordprocessingDrawing" xmlns:w10="urn:schemas-microsoft-com:office:word" xmlns:w="http://schemas.openxmlformats.org/wordprocessingml/2006/main" xmlns:w14="http://schemas.microsoft.com/office/word/2010/wordml" xmlns:wpg="http://schemas.microsoft.com/office/word/2010/wordprocessingGroup" xmlns:wpi="http://schemas.microsoft.com/office/word/2010/wordprocessingInk" xmlns:wne="http://schemas.microsoft.com/office/word/2006/wordml" xmlns:wps="http://schemas.microsoft.com/office/word/2010/wordprocessingShape" mc:Ignorable="w14 wp14">
   <w:abstractNum w:abstractNumId="0">
     <w:nsid w:val="059310D7"/>
     <w:multiLevelType w:val="hybridMultilevel"/>
@@ -3014,7 +3019,7 @@
       </w:pPr>
     </w:pPrDefault>
   </w:docDefaults>
-  <w:latentStyles w:defLockedState="0" w:defUIPriority="99" w:defSemiHidden="1" w:defUnhideWhenUsed="1" w:defQFormat="0" w:count="276">
+  <w:latentStyles w:defLockedState="0" w:defUIPriority="99" w:defSemiHidden="1" w:defUnhideWhenUsed="1" w:defQFormat="0" w:count="267">
     <w:lsdException w:name="Normal" w:semiHidden="0" w:uiPriority="0" w:unhideWhenUsed="0" w:qFormat="1"/>
     <w:lsdException w:name="heading 1" w:semiHidden="0" w:uiPriority="9" w:unhideWhenUsed="0" w:qFormat="1"/>
     <w:lsdException w:name="heading 2" w:uiPriority="9" w:qFormat="1"/>
@@ -3041,15 +3046,6 @@
     <w:lsdException w:name="Strong" w:semiHidden="0" w:uiPriority="22" w:unhideWhenUsed="0" w:qFormat="1"/>
     <w:lsdException w:name="Emphasis" w:semiHidden="0" w:uiPriority="20" w:unhideWhenUsed="0" w:qFormat="1"/>
     <w:lsdException w:name="Table Grid" w:semiHidden="0" w:uiPriority="39" w:unhideWhenUsed="0"/>
-    <w:lsdException w:name="Note Level 1" w:semiHidden="0" w:unhideWhenUsed="0"/>
-    <w:lsdException w:name="Note Level 2" w:semiHidden="0" w:unhideWhenUsed="0"/>
-    <w:lsdException w:name="Note Level 3" w:semiHidden="0" w:unhideWhenUsed="0"/>
-    <w:lsdException w:name="Note Level 4" w:semiHidden="0" w:unhideWhenUsed="0"/>
-    <w:lsdException w:name="Note Level 5" w:semiHidden="0" w:unhideWhenUsed="0"/>
-    <w:lsdException w:name="Note Level 6" w:semiHidden="0" w:unhideWhenUsed="0"/>
-    <w:lsdException w:name="Note Level 7" w:semiHidden="0" w:unhideWhenUsed="0"/>
-    <w:lsdException w:name="Note Level 8" w:semiHidden="0" w:unhideWhenUsed="0"/>
-    <w:lsdException w:name="Note Level 9" w:semiHidden="0" w:unhideWhenUsed="0"/>
     <w:lsdException w:name="Placeholder Text" w:unhideWhenUsed="0"/>
     <w:lsdException w:name="No Spacing" w:semiHidden="0" w:uiPriority="1" w:unhideWhenUsed="0" w:qFormat="1"/>
     <w:lsdException w:name="Light Shading" w:semiHidden="0" w:uiPriority="60" w:unhideWhenUsed="0"/>
@@ -3522,7 +3518,7 @@
 </file>
 
 <file path=word/stylesWithEffects.xml><?xml version="1.0" encoding="utf-8"?>
-<w:styles xmlns:wpc="http://schemas.microsoft.com/office/word/2010/wordprocessingCanvas" xmlns:mo="http://schemas.microsoft.com/office/mac/office/2008/main" xmlns:mc="http://schemas.openxmlformats.org/markup-compatibility/2006" xmlns:mv="urn:schemas-microsoft-com:mac:vml" xmlns:o="urn:schemas-microsoft-com:office:office" xmlns:r="http://schemas.openxmlformats.org/officeDocument/2006/relationships" xmlns:m="http://schemas.openxmlformats.org/officeDocument/2006/math" xmlns:v="urn:schemas-microsoft-com:vml" xmlns:wp14="http://schemas.microsoft.com/office/word/2010/wordprocessingDrawing" xmlns:wp="http://schemas.openxmlformats.org/drawingml/2006/wordprocessingDrawing" xmlns:w10="urn:schemas-microsoft-com:office:word" xmlns:w="http://schemas.openxmlformats.org/wordprocessingml/2006/main" xmlns:w14="http://schemas.microsoft.com/office/word/2010/wordml" xmlns:wpg="http://schemas.microsoft.com/office/word/2010/wordprocessingGroup" xmlns:wpi="http://schemas.microsoft.com/office/word/2010/wordprocessingInk" xmlns:wne="http://schemas.microsoft.com/office/word/2006/wordml" xmlns:wps="http://schemas.microsoft.com/office/word/2010/wordprocessingShape" mc:Ignorable="w14 wp14">
+<w:styles xmlns:wpc="http://schemas.microsoft.com/office/word/2010/wordprocessingCanvas" xmlns:mc="http://schemas.openxmlformats.org/markup-compatibility/2006" xmlns:o="urn:schemas-microsoft-com:office:office" xmlns:r="http://schemas.openxmlformats.org/officeDocument/2006/relationships" xmlns:m="http://schemas.openxmlformats.org/officeDocument/2006/math" xmlns:v="urn:schemas-microsoft-com:vml" xmlns:wp14="http://schemas.microsoft.com/office/word/2010/wordprocessingDrawing" xmlns:wp="http://schemas.openxmlformats.org/drawingml/2006/wordprocessingDrawing" xmlns:w10="urn:schemas-microsoft-com:office:word" xmlns:w="http://schemas.openxmlformats.org/wordprocessingml/2006/main" xmlns:w14="http://schemas.microsoft.com/office/word/2010/wordml" xmlns:wpg="http://schemas.microsoft.com/office/word/2010/wordprocessingGroup" xmlns:wpi="http://schemas.microsoft.com/office/word/2010/wordprocessingInk" xmlns:wne="http://schemas.microsoft.com/office/word/2006/wordml" xmlns:wps="http://schemas.microsoft.com/office/word/2010/wordprocessingShape" mc:Ignorable="w14 wp14">
   <w:docDefaults>
     <w:rPrDefault>
       <w:rPr>
@@ -3538,7 +3534,7 @@
       </w:pPr>
     </w:pPrDefault>
   </w:docDefaults>
-  <w:latentStyles w:defLockedState="0" w:defUIPriority="99" w:defSemiHidden="1" w:defUnhideWhenUsed="1" w:defQFormat="0" w:count="276">
+  <w:latentStyles w:defLockedState="0" w:defUIPriority="99" w:defSemiHidden="1" w:defUnhideWhenUsed="1" w:defQFormat="0" w:count="267">
     <w:lsdException w:name="Normal" w:semiHidden="0" w:uiPriority="0" w:unhideWhenUsed="0" w:qFormat="1"/>
     <w:lsdException w:name="heading 1" w:semiHidden="0" w:uiPriority="9" w:unhideWhenUsed="0" w:qFormat="1"/>
     <w:lsdException w:name="heading 2" w:uiPriority="9" w:qFormat="1"/>
@@ -3565,15 +3561,6 @@
     <w:lsdException w:name="Strong" w:semiHidden="0" w:uiPriority="22" w:unhideWhenUsed="0" w:qFormat="1"/>
     <w:lsdException w:name="Emphasis" w:semiHidden="0" w:uiPriority="20" w:unhideWhenUsed="0" w:qFormat="1"/>
     <w:lsdException w:name="Table Grid" w:semiHidden="0" w:uiPriority="39" w:unhideWhenUsed="0"/>
-    <w:lsdException w:name="Note Level 1" w:semiHidden="0" w:unhideWhenUsed="0"/>
-    <w:lsdException w:name="Note Level 2" w:semiHidden="0" w:unhideWhenUsed="0"/>
-    <w:lsdException w:name="Note Level 3" w:semiHidden="0" w:unhideWhenUsed="0"/>
-    <w:lsdException w:name="Note Level 4" w:semiHidden="0" w:unhideWhenUsed="0"/>
-    <w:lsdException w:name="Note Level 5" w:semiHidden="0" w:unhideWhenUsed="0"/>
-    <w:lsdException w:name="Note Level 6" w:semiHidden="0" w:unhideWhenUsed="0"/>
-    <w:lsdException w:name="Note Level 7" w:semiHidden="0" w:unhideWhenUsed="0"/>
-    <w:lsdException w:name="Note Level 8" w:semiHidden="0" w:unhideWhenUsed="0"/>
-    <w:lsdException w:name="Note Level 9" w:semiHidden="0" w:unhideWhenUsed="0"/>
     <w:lsdException w:name="Placeholder Text" w:unhideWhenUsed="0"/>
     <w:lsdException w:name="No Spacing" w:semiHidden="0" w:uiPriority="1" w:unhideWhenUsed="0" w:qFormat="1"/>
     <w:lsdException w:name="Light Shading" w:semiHidden="0" w:uiPriority="60" w:unhideWhenUsed="0"/>
@@ -4300,7 +4287,7 @@
   <a:extraClrSchemeLst/>
   <a:extLst>
     <a:ext uri="{05A4C25C-085E-4340-85A3-A5531E510DB2}">
-      <thm15:themeFamily xmlns:thm15="http://schemas.microsoft.com/office/thememl/2012/main" xmlns="" name="Office Theme" id="{62F939B6-93AF-4DB8-9C6B-D6C7DFDC589F}" vid="{4A3C46E8-61CC-4603-A589-7422A47A8E4A}"/>
+      <thm15:themeFamily xmlns="" xmlns:thm15="http://schemas.microsoft.com/office/thememl/2012/main" name="Office Theme" id="{62F939B6-93AF-4DB8-9C6B-D6C7DFDC589F}" vid="{4A3C46E8-61CC-4603-A589-7422A47A8E4A}"/>
     </a:ext>
   </a:extLst>
 </a:theme>
@@ -4311,7 +4298,7 @@
 </file>
 
 <file path=customXml/itemProps1.xml><?xml version="1.0" encoding="utf-8"?>
-<ds:datastoreItem xmlns:ds="http://schemas.openxmlformats.org/officeDocument/2006/customXml" ds:itemID="{187BB583-3769-A14A-8089-93E04114EFC7}">
+<ds:datastoreItem xmlns:ds="http://schemas.openxmlformats.org/officeDocument/2006/customXml" ds:itemID="{082258F5-D2A6-4175-9CC6-99540D8DCA99}">
   <ds:schemaRefs>
     <ds:schemaRef ds:uri="http://schemas.openxmlformats.org/officeDocument/2006/bibliography"/>
   </ds:schemaRefs>

</xml_diff>